<commit_message>
Finished createscript test data will follow
</commit_message>
<xml_diff>
--- a/Docs/Analyse Document.docx
+++ b/Docs/Analyse Document.docx
@@ -280,7 +280,7 @@
               <w:lang w:val="nl-NL"/>
             </w:rPr>
             <w:pict>
-              <v:group id="_x0000_s1035" style="position:absolute;margin-left:3593.35pt;margin-top:0;width:264.55pt;height:690.65pt;z-index:251660288;mso-position-horizontal:right;mso-position-horizontal-relative:page;mso-position-vertical:bottom;mso-position-vertical-relative:page" coordorigin="5531,1258" coordsize="5291,13813">
+              <v:group id="_x0000_s1035" style="position:absolute;margin-left:3817.9pt;margin-top:0;width:264.55pt;height:690.65pt;z-index:251660288;mso-position-horizontal:right;mso-position-horizontal-relative:page;mso-position-vertical:bottom;mso-position-vertical-relative:page" coordorigin="5531,1258" coordsize="5291,13813">
                 <v:shapetype id="_x0000_t32" coordsize="21600,21600" o:spt="32" o:oned="t" path="m,l21600,21600e" filled="f">
                   <v:path arrowok="t" fillok="f" o:connecttype="none"/>
                   <o:lock v:ext="edit" shapetype="t"/>
@@ -320,7 +320,7 @@
               <w:lang w:val="nl-NL"/>
             </w:rPr>
             <w:pict>
-              <v:group id="_x0000_s1041" style="position:absolute;margin-left:5110.7pt;margin-top:0;width:332.7pt;height:227.25pt;z-index:251661312;mso-position-horizontal:right;mso-position-horizontal-relative:margin;mso-position-vertical:top;mso-position-vertical-relative:page" coordorigin="4136,15" coordsize="6654,4545" o:allowincell="f">
+              <v:group id="_x0000_s1041" style="position:absolute;margin-left:5403.4pt;margin-top:0;width:332.7pt;height:227.25pt;z-index:251661312;mso-position-horizontal:right;mso-position-horizontal-relative:margin;mso-position-vertical:top;mso-position-vertical-relative:page" coordorigin="4136,15" coordsize="6654,4545" o:allowincell="f">
                 <v:shape id="_x0000_s1042" type="#_x0000_t32" style="position:absolute;left:4136;top:15;width:3058;height:3855" o:connectortype="straight" strokecolor="#a7bfde [1620]"/>
                 <v:oval id="_x0000_s1043" style="position:absolute;left:6674;top:444;width:4116;height:4116" fillcolor="#a7bfde [1620]" stroked="f"/>
                 <v:oval id="_x0000_s1044" style="position:absolute;left:6773;top:1058;width:3367;height:3367" fillcolor="#d3dfee [820]" stroked="f"/>
@@ -1556,19 +1556,33 @@
         </w:rPr>
         <w:t xml:space="preserve">duidelijk beschreven wat de </w:t>
       </w:r>
-      <w:proofErr w:type="spellStart"/>
+      <w:del w:id="2" w:author="Tom Ruijs" w:date="2016-06-22T16:43:00Z">
+        <w:r>
+          <w:rPr>
+            <w:lang w:val="nl-NL"/>
+          </w:rPr>
+          <w:delText xml:space="preserve">requirements </w:delText>
+        </w:r>
+      </w:del>
+      <w:ins w:id="3" w:author="Tom Ruijs" w:date="2016-06-22T16:43:00Z">
+        <w:r>
+          <w:rPr>
+            <w:lang w:val="nl-NL"/>
+          </w:rPr>
+          <w:t>eisen</w:t>
+        </w:r>
+        <w:r>
+          <w:rPr>
+            <w:lang w:val="nl-NL"/>
+          </w:rPr>
+          <w:t xml:space="preserve"> </w:t>
+        </w:r>
+      </w:ins>
       <w:r>
         <w:rPr>
           <w:lang w:val="nl-NL"/>
         </w:rPr>
-        <w:t>requirements</w:t>
-      </w:r>
-      <w:proofErr w:type="spellEnd"/>
-      <w:r>
-        <w:rPr>
-          <w:lang w:val="nl-NL"/>
-        </w:rPr>
-        <w:t xml:space="preserve"> zijn van </w:t>
+        <w:t xml:space="preserve">zijn van </w:t>
       </w:r>
       <w:r>
         <w:rPr>
@@ -1596,7 +1610,7 @@
           <w:lang w:val="nl-NL"/>
         </w:rPr>
       </w:pPr>
-      <w:bookmarkStart w:id="2" w:name="_Toc454216283"/>
+      <w:bookmarkStart w:id="4" w:name="_Toc454216283"/>
       <w:r>
         <w:rPr>
           <w:lang w:val="nl-NL"/>
@@ -1604,7 +1618,7 @@
         <w:lastRenderedPageBreak/>
         <w:t>Scenario</w:t>
       </w:r>
-      <w:bookmarkEnd w:id="2"/>
+      <w:bookmarkEnd w:id="4"/>
     </w:p>
     <w:p>
       <w:pPr>
@@ -1618,12 +1632,134 @@
           <w:lang w:val="nl-NL"/>
         </w:rPr>
       </w:pPr>
-      <w:r>
-        <w:rPr>
-          <w:lang w:val="nl-NL"/>
-        </w:rPr>
-        <w:t>TODO</w:t>
-      </w:r>
+      <w:del w:id="5" w:author="Tom Ruijs" w:date="2016-06-22T16:35:00Z">
+        <w:r>
+          <w:rPr>
+            <w:lang w:val="nl-NL"/>
+          </w:rPr>
+          <w:delText>TODO</w:delText>
+        </w:r>
+      </w:del>
+      <w:ins w:id="6" w:author="Tom Ruijs" w:date="2016-06-22T16:35:00Z">
+        <w:r>
+          <w:rPr>
+            <w:lang w:val="nl-NL"/>
+          </w:rPr>
+          <w:t xml:space="preserve">Meneer van de </w:t>
+        </w:r>
+        <w:proofErr w:type="spellStart"/>
+        <w:r>
+          <w:rPr>
+            <w:lang w:val="nl-NL"/>
+          </w:rPr>
+          <w:t>Flier</w:t>
+        </w:r>
+        <w:proofErr w:type="spellEnd"/>
+        <w:r>
+          <w:rPr>
+            <w:lang w:val="nl-NL"/>
+          </w:rPr>
+          <w:t xml:space="preserve"> zou graag een boot willen gaan huren. Dus hij gaat naar het 't </w:t>
+        </w:r>
+        <w:proofErr w:type="spellStart"/>
+        <w:r>
+          <w:rPr>
+            <w:lang w:val="nl-NL"/>
+          </w:rPr>
+          <w:t>Sloekje</w:t>
+        </w:r>
+        <w:proofErr w:type="spellEnd"/>
+        <w:r>
+          <w:rPr>
+            <w:lang w:val="nl-NL"/>
+          </w:rPr>
+          <w:t xml:space="preserve"> </w:t>
+        </w:r>
+      </w:ins>
+      <w:ins w:id="7" w:author="Tom Ruijs" w:date="2016-06-22T16:36:00Z">
+        <w:r>
+          <w:rPr>
+            <w:lang w:val="nl-NL"/>
+          </w:rPr>
+          <w:t xml:space="preserve">en er wordt van hem gevraagd om zijn e-mail en naam eenmaal aangekomen bij de vriendelijk kassagier. </w:t>
+        </w:r>
+      </w:ins>
+      <w:ins w:id="8" w:author="Tom Ruijs" w:date="2016-06-22T16:37:00Z">
+        <w:r>
+          <w:rPr>
+            <w:lang w:val="nl-NL"/>
+          </w:rPr>
+          <w:t xml:space="preserve">Omdat meneer van de </w:t>
+        </w:r>
+        <w:proofErr w:type="spellStart"/>
+        <w:r>
+          <w:rPr>
+            <w:lang w:val="nl-NL"/>
+          </w:rPr>
+          <w:t>Flier</w:t>
+        </w:r>
+        <w:proofErr w:type="spellEnd"/>
+        <w:r>
+          <w:rPr>
+            <w:lang w:val="nl-NL"/>
+          </w:rPr>
+          <w:t xml:space="preserve"> niet goed was voorbereid weet hij nog niet wat hij moe</w:t>
+        </w:r>
+      </w:ins>
+      <w:ins w:id="9" w:author="Tom Ruijs" w:date="2016-06-22T16:38:00Z">
+        <w:r>
+          <w:rPr>
+            <w:lang w:val="nl-NL"/>
+          </w:rPr>
+          <w:t xml:space="preserve">t doen. Hij weet echter wel dat hij een budget van ca. 50 euro heeft. De kassagier biedt hem doormiddel van de applicatie aan </w:t>
+        </w:r>
+      </w:ins>
+      <w:ins w:id="10" w:author="Tom Ruijs" w:date="2016-06-22T16:39:00Z">
+        <w:r>
+          <w:rPr>
+            <w:lang w:val="nl-NL"/>
+          </w:rPr>
+          <w:t xml:space="preserve">om te bereken hoeveel meren hij kan bevaren. Echte moet de toekomstige huurder wel aangeven wat voor boot </w:t>
+        </w:r>
+      </w:ins>
+      <w:ins w:id="11" w:author="Tom Ruijs" w:date="2016-06-22T16:40:00Z">
+        <w:r>
+          <w:rPr>
+            <w:lang w:val="nl-NL"/>
+          </w:rPr>
+          <w:t xml:space="preserve">hij nodig heeft en  wat voor andere materialen. Hij besluit op een roeiboot om met zijn gezin te kunnen varen. </w:t>
+        </w:r>
+      </w:ins>
+      <w:ins w:id="12" w:author="Tom Ruijs" w:date="2016-06-22T16:41:00Z">
+        <w:r>
+          <w:rPr>
+            <w:lang w:val="nl-NL"/>
+          </w:rPr>
+          <w:t>Daarvoor heeft hij natuurlijk wat zwemvestjes bij nodig voor zijn jongere kinderen, dus besluit hij die ook mee te nemen. Het aantal meren wo</w:t>
+        </w:r>
+      </w:ins>
+      <w:ins w:id="13" w:author="Tom Ruijs" w:date="2016-06-22T16:42:00Z">
+        <w:r>
+          <w:rPr>
+            <w:lang w:val="nl-NL"/>
+          </w:rPr>
+          <w:t xml:space="preserve">rden berekend en na het selecteren van dat hij wil gaan varen op het </w:t>
+        </w:r>
+        <w:proofErr w:type="spellStart"/>
+        <w:r>
+          <w:rPr>
+            <w:lang w:val="nl-NL"/>
+          </w:rPr>
+          <w:t>ijselmeer</w:t>
+        </w:r>
+        <w:proofErr w:type="spellEnd"/>
+        <w:r>
+          <w:rPr>
+            <w:lang w:val="nl-NL"/>
+          </w:rPr>
+          <w:t xml:space="preserve"> worden zijn kosten berekend. Eenmaal betaald zal hem een vrolijke dag uit tegemoet komen.</w:t>
+        </w:r>
+      </w:ins>
       <w:r>
         <w:rPr>
           <w:lang w:val="nl-NL"/>
@@ -1638,7 +1774,7 @@
           <w:lang w:val="nl-NL"/>
         </w:rPr>
       </w:pPr>
-      <w:bookmarkStart w:id="3" w:name="_Toc454216284"/>
+      <w:bookmarkStart w:id="14" w:name="_Toc454216284"/>
       <w:r>
         <w:rPr>
           <w:lang w:val="nl-NL"/>
@@ -1646,7 +1782,7 @@
         <w:lastRenderedPageBreak/>
         <w:t>Functionele eisen</w:t>
       </w:r>
-      <w:bookmarkEnd w:id="3"/>
+      <w:bookmarkEnd w:id="14"/>
     </w:p>
     <w:tbl>
       <w:tblPr>
@@ -2466,12 +2602,12 @@
       <w:pPr>
         <w:pStyle w:val="Kop1"/>
       </w:pPr>
-      <w:bookmarkStart w:id="4" w:name="_Toc454216287"/>
+      <w:bookmarkStart w:id="15" w:name="_Toc454216287"/>
       <w:r>
         <w:lastRenderedPageBreak/>
         <w:t>Use cases</w:t>
       </w:r>
-      <w:bookmarkEnd w:id="4"/>
+      <w:bookmarkEnd w:id="15"/>
     </w:p>
     <w:p>
       <w:pPr>
@@ -7818,7 +7954,7 @@
           <w:lang w:val="nl-NL"/>
         </w:rPr>
       </w:pPr>
-      <w:bookmarkStart w:id="5" w:name="_Toc454216288"/>
+      <w:bookmarkStart w:id="16" w:name="_Toc454216288"/>
     </w:p>
     <w:tbl>
       <w:tblPr>
@@ -11007,7 +11143,7 @@
             <v:path o:extrusionok="f" gradientshapeok="t" o:connecttype="rect"/>
             <o:lock v:ext="edit" aspectratio="t"/>
           </v:shapetype>
-          <v:shape id="_x0000_i1025" type="#_x0000_t75" style="width:468pt;height:317.5pt">
+          <v:shape id="_x0000_i1025" type="#_x0000_t75" style="width:468pt;height:317.35pt">
             <v:imagedata r:id="rId9" o:title="RegularUseCase"/>
           </v:shape>
         </w:pict>
@@ -11026,7 +11162,7 @@
         </w:rPr>
         <w:lastRenderedPageBreak/>
         <w:pict>
-          <v:shape id="_x0000_i1026" type="#_x0000_t75" style="width:256.5pt;height:553.5pt">
+          <v:shape id="_x0000_i1026" type="#_x0000_t75" style="width:256.65pt;height:554pt">
             <v:imagedata r:id="rId10" o:title="AdminUseCase"/>
           </v:shape>
         </w:pict>
@@ -11055,7 +11191,7 @@
       <w:r>
         <w:t>eisen</w:t>
       </w:r>
-      <w:bookmarkEnd w:id="5"/>
+      <w:bookmarkEnd w:id="16"/>
       <w:proofErr w:type="spellEnd"/>
     </w:p>
     <w:tbl>
@@ -11160,7 +11296,7 @@
       <w:pPr>
         <w:pStyle w:val="Kop1"/>
       </w:pPr>
-      <w:bookmarkStart w:id="6" w:name="_Toc454216289"/>
+      <w:bookmarkStart w:id="17" w:name="_Toc454216289"/>
       <w:r>
         <w:lastRenderedPageBreak/>
         <w:t>User Interface</w:t>
@@ -11172,7 +11308,7 @@
       <w:r>
         <w:t>Schetsen</w:t>
       </w:r>
-      <w:bookmarkEnd w:id="6"/>
+      <w:bookmarkEnd w:id="17"/>
       <w:proofErr w:type="spellEnd"/>
     </w:p>
     <w:p/>
@@ -11187,10 +11323,10 @@
           <w:szCs w:val="28"/>
         </w:rPr>
       </w:pPr>
-      <w:ins w:id="7" w:author="Tom Ruijs" w:date="2016-06-22T15:58:00Z">
+      <w:ins w:id="18" w:author="Tom Ruijs" w:date="2016-06-22T15:58:00Z">
         <w:r>
           <w:pict>
-            <v:shape id="_x0000_i1027" type="#_x0000_t75" style="width:468pt;height:367.5pt">
+            <v:shape id="_x0000_i1027" type="#_x0000_t75" style="width:468pt;height:367.35pt">
               <v:imagedata r:id="rId11" o:title="Voorlopige UI Schetsen v2"/>
             </v:shape>
           </w:pict>
@@ -11204,7 +11340,7 @@
           <w:lang w:val="nl-NL"/>
         </w:rPr>
       </w:pPr>
-      <w:bookmarkStart w:id="8" w:name="_Toc454216290"/>
+      <w:bookmarkStart w:id="19" w:name="_Toc454216290"/>
       <w:r>
         <w:rPr>
           <w:lang w:val="nl-NL"/>
@@ -11275,14 +11411,14 @@
         <w:lastRenderedPageBreak/>
         <w:t>Datamodel</w:t>
       </w:r>
-      <w:bookmarkEnd w:id="8"/>
+      <w:bookmarkEnd w:id="19"/>
     </w:p>
     <w:p>
-      <w:ins w:id="9" w:author="Tom Ruijs" w:date="2016-06-22T16:11:00Z">
+      <w:ins w:id="20" w:author="Tom Ruijs" w:date="2016-06-22T16:11:00Z">
         <w:r>
           <w:lastRenderedPageBreak/>
           <w:pict>
-            <v:shape id="_x0000_i1028" type="#_x0000_t75" style="width:457.5pt;height:9in">
+            <v:shape id="_x0000_i1028" type="#_x0000_t75" style="width:457.35pt;height:9in">
               <v:imagedata r:id="rId12" o:title="ERD v2"/>
             </v:shape>
           </w:pict>
@@ -11300,14 +11436,14 @@
       <w:pPr>
         <w:pStyle w:val="Kop1"/>
       </w:pPr>
-      <w:bookmarkStart w:id="10" w:name="_Toc454216291"/>
+      <w:bookmarkStart w:id="21" w:name="_Toc454216291"/>
       <w:r>
         <w:t>Planning</w:t>
       </w:r>
-      <w:bookmarkEnd w:id="10"/>
+      <w:bookmarkEnd w:id="21"/>
     </w:p>
     <w:p>
-      <w:ins w:id="11" w:author="Tom Ruijs" w:date="2016-06-22T16:12:00Z">
+      <w:ins w:id="22" w:author="Tom Ruijs" w:date="2016-06-22T16:12:00Z">
         <w:r>
           <w:rPr>
             <w:noProof/>
@@ -11359,7 +11495,7 @@
           </w:drawing>
         </w:r>
       </w:ins>
-      <w:del w:id="12" w:author="Tom Ruijs" w:date="2016-06-22T16:12:00Z">
+      <w:del w:id="23" w:author="Tom Ruijs" w:date="2016-06-22T16:12:00Z">
         <w:r>
           <w:rPr>
             <w:noProof/>
@@ -12417,7 +12553,7 @@
 </file>
 
 <file path=customXml/itemProps2.xml><?xml version="1.0" encoding="utf-8"?>
-<ds:datastoreItem xmlns:ds="http://schemas.openxmlformats.org/officeDocument/2006/customXml" ds:itemID="{D3DC364D-001C-4CA6-A7B8-1581EEC08ADC}">
+<ds:datastoreItem xmlns:ds="http://schemas.openxmlformats.org/officeDocument/2006/customXml" ds:itemID="{D23D6B1C-75A0-4E5F-879B-7366056B6249}">
   <ds:schemaRefs>
     <ds:schemaRef ds:uri="http://schemas.openxmlformats.org/officeDocument/2006/bibliography"/>
   </ds:schemaRefs>

</xml_diff>